<commit_message>
Added new features such as collectibles, death, and a results screen.
</commit_message>
<xml_diff>
--- a/RecursionDesignDocument.docx
+++ b/RecursionDesignDocument.docx
@@ -74,6 +74,21 @@
       <w:r>
         <w:t>effect within the other stages.</w:t>
       </w:r>
+    </w:p>
+    <w:p>
+      <w:r>
+        <w:t xml:space="preserve">Ranking System: After completing a level, the player will be ranked based on their performance. There will be three stars to get in each level. A player will automatically get a star for completing a level. Another star will be awarded if the player completed the level in the least amount of </w:t>
+      </w:r>
+      <w:proofErr w:type="spellStart"/>
+      <w:r>
+        <w:t>recrusive</w:t>
+      </w:r>
+      <w:proofErr w:type="spellEnd"/>
+      <w:r>
+        <w:t xml:space="preserve"> steps (loops). A third star will be awarded if they collect a specific item in the level before completing it (extra challenge).</w:t>
+      </w:r>
+    </w:p>
+    <w:p>
       <w:bookmarkStart w:id="0" w:name="_GoBack"/>
       <w:bookmarkEnd w:id="0"/>
     </w:p>

</xml_diff>